<commit_message>
Bug scroll horizontal modelo e importar sin extensión
</commit_message>
<xml_diff>
--- a/Anteproxecto.docx
+++ b/Anteproxecto.docx
@@ -1061,23 +1061,11 @@
             </w:r>
             <w:r>
               <w:rPr>
-                <w:rFonts w:ascii="MS Mincho" w:eastAsia="MS Mincho" w:hAnsi="MS Mincho" w:cs="MS Mincho"/>
-              </w:rPr>
-              <w:t>   </w:t>
-            </w:r>
-            <w:r>
-              <w:rPr>
-                <w:rFonts w:ascii="Arial" w:hAnsi="Arial" w:cs="Arial"/>
-                <w:lang w:val="pt-PT"/>
-              </w:rPr>
-              <w:t> </w:t>
-            </w:r>
-            <w:r>
-              <w:rPr>
-                <w:rFonts w:ascii="Arial" w:hAnsi="Arial" w:cs="Arial"/>
-                <w:lang w:val="pt-PT"/>
-              </w:rPr>
-              <w:t>JDataMotion: unha ferramenta de visualización dinámica en linguaxe Java</w:t>
+                <w:rFonts w:ascii="Arial" w:hAnsi="Arial" w:cs="Arial"/>
+                <w:color w:val="222222"/>
+                <w:shd w:val="clear" w:color="auto" w:fill="FFFFFF"/>
+              </w:rPr>
+              <w:t>JDataMotion: unha ferramenta para a visualización dinámica de diagramas de dispersión</w:t>
             </w:r>
           </w:p>
         </w:tc>
@@ -2085,11 +2073,11 @@
               <w:tabs>
                 <w:tab w:val="left" w:pos="1500"/>
               </w:tabs>
-              <w:snapToGrid w:val="0"/>
-            </w:pPr>
-            <w:r>
-              <w:tab/>
-            </w:r>
+              <w:jc w:val="center"/>
+              <w:rPr>
+                <w:lang w:val="gl-ES"/>
+              </w:rPr>
+            </w:pPr>
           </w:p>
           <w:p>
             <w:pPr>
@@ -2106,7 +2094,7 @@
               <w:rPr>
                 <w:lang w:val="gl-ES"/>
               </w:rPr>
-              <w:t>JDataMotion: unha ferramenta de visualización dinámica en linguaxe Java</w:t>
+              <w:t>JDataMotion: unha ferramenta para a visualización dinámica de diagramas de dispersión</w:t>
             </w:r>
           </w:p>
           <w:p>
@@ -2237,6 +2225,8 @@
               </w:rPr>
               <w:t>Para visualizar estes datos unha das técnicas máis utilizadas son os diagramas de dispersión ou scatterplots. Estes permítennos analizar os datos e atopar con facilidade relacións entre as distintas variables.</w:t>
             </w:r>
+            <w:bookmarkStart w:id="0" w:name="_GoBack"/>
+            <w:bookmarkEnd w:id="0"/>
           </w:p>
           <w:p>
             <w:pPr>
@@ -3102,8 +3092,6 @@
                 <w:t>http://www.cs.waikato.ac.nz/ml/weka/arff.html</w:t>
               </w:r>
             </w:hyperlink>
-            <w:bookmarkStart w:id="0" w:name="_GoBack"/>
-            <w:bookmarkEnd w:id="0"/>
           </w:p>
           <w:p>
             <w:pPr>
@@ -10347,7 +10335,7 @@
 </file>
 
 <file path=customXml/itemProps1.xml><?xml version="1.0" encoding="utf-8"?>
-<ds:datastoreItem xmlns:ds="http://schemas.openxmlformats.org/officeDocument/2006/customXml" ds:itemID="{257BF1D1-B6A5-4316-8F0F-E70ACC180415}">
+<ds:datastoreItem xmlns:ds="http://schemas.openxmlformats.org/officeDocument/2006/customXml" ds:itemID="{5851AFD8-6A70-4016-AA9A-F71580572DC0}">
   <ds:schemaRefs>
     <ds:schemaRef ds:uri="http://schemas.openxmlformats.org/officeDocument/2006/bibliography"/>
   </ds:schemaRefs>

</xml_diff>